<commit_message>
arreglo botones vista administrador
</commit_message>
<xml_diff>
--- a/Documentación.docx
+++ b/Documentación.docx
@@ -636,7 +636,7 @@
           <w:r>
             <w:fldChar w:fldCharType="separate"/>
           </w:r>
-          <w:hyperlink w:anchor="_Toc135856393" w:history="1">
+          <w:hyperlink w:anchor="_Toc135859136" w:history="1">
             <w:r>
               <w:rPr>
                 <w:rStyle w:val="Hipervnculo"/>
@@ -665,7 +665,7 @@
                 <w:noProof/>
                 <w:webHidden/>
               </w:rPr>
-              <w:instrText xml:space="preserve"> PAGEREF _Toc135856393 \h </w:instrText>
+              <w:instrText xml:space="preserve"> PAGEREF _Toc135859136 \h </w:instrText>
             </w:r>
             <w:r>
               <w:rPr>
@@ -710,7 +710,7 @@
               <w:lang w:eastAsia="es-ES"/>
             </w:rPr>
           </w:pPr>
-          <w:hyperlink w:anchor="_Toc135856394" w:history="1">
+          <w:hyperlink w:anchor="_Toc135859137" w:history="1">
             <w:r>
               <w:rPr>
                 <w:rStyle w:val="Hipervnculo"/>
@@ -739,7 +739,7 @@
                 <w:noProof/>
                 <w:webHidden/>
               </w:rPr>
-              <w:instrText xml:space="preserve"> PAGEREF _Toc135856394 \h </w:instrText>
+              <w:instrText xml:space="preserve"> PAGEREF _Toc135859137 \h </w:instrText>
             </w:r>
             <w:r>
               <w:rPr>
@@ -784,7 +784,7 @@
               <w:lang w:eastAsia="es-ES"/>
             </w:rPr>
           </w:pPr>
-          <w:hyperlink w:anchor="_Toc135856395" w:history="1">
+          <w:hyperlink w:anchor="_Toc135859138" w:history="1">
             <w:r>
               <w:rPr>
                 <w:rStyle w:val="Hipervnculo"/>
@@ -813,7 +813,7 @@
                 <w:noProof/>
                 <w:webHidden/>
               </w:rPr>
-              <w:instrText xml:space="preserve"> PAGEREF _Toc135856395 \h </w:instrText>
+              <w:instrText xml:space="preserve"> PAGEREF _Toc135859138 \h </w:instrText>
             </w:r>
             <w:r>
               <w:rPr>
@@ -833,7 +833,7 @@
                 <w:noProof/>
                 <w:webHidden/>
               </w:rPr>
-              <w:t>8</w:t>
+              <w:t>7</w:t>
             </w:r>
             <w:r>
               <w:rPr>
@@ -858,7 +858,7 @@
               <w:lang w:eastAsia="es-ES"/>
             </w:rPr>
           </w:pPr>
-          <w:hyperlink w:anchor="_Toc135856396" w:history="1">
+          <w:hyperlink w:anchor="_Toc135859139" w:history="1">
             <w:r>
               <w:rPr>
                 <w:rStyle w:val="Hipervnculo"/>
@@ -866,43 +866,7 @@
                 <w:noProof/>
                 <w:lang w:eastAsia="es-ES_tradnl"/>
               </w:rPr>
-              <w:t>Instrucci</w:t>
-            </w:r>
-            <w:r>
-              <w:rPr>
-                <w:rStyle w:val="Hipervnculo"/>
-                <w:rFonts w:eastAsia="Times New Roman"/>
-                <w:noProof/>
-                <w:lang w:eastAsia="es-ES_tradnl"/>
-              </w:rPr>
-              <w:t>o</w:t>
-            </w:r>
-            <w:r>
-              <w:rPr>
-                <w:rStyle w:val="Hipervnculo"/>
-                <w:rFonts w:eastAsia="Times New Roman"/>
-                <w:noProof/>
-                <w:lang w:eastAsia="es-ES_tradnl"/>
-              </w:rPr>
-              <w:t>ne</w:t>
-            </w:r>
-            <w:r>
-              <w:rPr>
-                <w:rStyle w:val="Hipervnculo"/>
-                <w:rFonts w:eastAsia="Times New Roman"/>
-                <w:noProof/>
-                <w:lang w:eastAsia="es-ES_tradnl"/>
-              </w:rPr>
-              <w:t>s</w:t>
-            </w:r>
-            <w:r>
-              <w:rPr>
-                <w:rStyle w:val="Hipervnculo"/>
-                <w:rFonts w:eastAsia="Times New Roman"/>
-                <w:noProof/>
-                <w:lang w:eastAsia="es-ES_tradnl"/>
-              </w:rPr>
-              <w:t xml:space="preserve"> uso</w:t>
+              <w:t>Instrucciones uso</w:t>
             </w:r>
             <w:r>
               <w:rPr>
@@ -923,7 +887,7 @@
                 <w:noProof/>
                 <w:webHidden/>
               </w:rPr>
-              <w:instrText xml:space="preserve"> PAGEREF _Toc135856396 \h </w:instrText>
+              <w:instrText xml:space="preserve"> PAGEREF _Toc135859139 \h </w:instrText>
             </w:r>
             <w:r>
               <w:rPr>
@@ -943,7 +907,7 @@
                 <w:noProof/>
                 <w:webHidden/>
               </w:rPr>
-              <w:t>8</w:t>
+              <w:t>7</w:t>
             </w:r>
             <w:r>
               <w:rPr>
@@ -968,7 +932,7 @@
               <w:lang w:eastAsia="es-ES"/>
             </w:rPr>
           </w:pPr>
-          <w:hyperlink w:anchor="_Toc135856397" w:history="1">
+          <w:hyperlink w:anchor="_Toc135859140" w:history="1">
             <w:r>
               <w:rPr>
                 <w:rStyle w:val="Hipervnculo"/>
@@ -997,7 +961,7 @@
                 <w:noProof/>
                 <w:webHidden/>
               </w:rPr>
-              <w:instrText xml:space="preserve"> PAGEREF _Toc135856397 \h </w:instrText>
+              <w:instrText xml:space="preserve"> PAGEREF _Toc135859140 \h </w:instrText>
             </w:r>
             <w:r>
               <w:rPr>
@@ -1017,7 +981,7 @@
                 <w:noProof/>
                 <w:webHidden/>
               </w:rPr>
-              <w:t>8</w:t>
+              <w:t>9</w:t>
             </w:r>
             <w:r>
               <w:rPr>
@@ -1042,7 +1006,7 @@
               <w:lang w:eastAsia="es-ES"/>
             </w:rPr>
           </w:pPr>
-          <w:hyperlink w:anchor="_Toc135856398" w:history="1">
+          <w:hyperlink w:anchor="_Toc135859141" w:history="1">
             <w:r>
               <w:rPr>
                 <w:rStyle w:val="Hipervnculo"/>
@@ -1071,7 +1035,7 @@
                 <w:noProof/>
                 <w:webHidden/>
               </w:rPr>
-              <w:instrText xml:space="preserve"> PAGEREF _Toc135856398 \h </w:instrText>
+              <w:instrText xml:space="preserve"> PAGEREF _Toc135859141 \h </w:instrText>
             </w:r>
             <w:r>
               <w:rPr>
@@ -1091,7 +1055,7 @@
                 <w:noProof/>
                 <w:webHidden/>
               </w:rPr>
-              <w:t>9</w:t>
+              <w:t>10</w:t>
             </w:r>
             <w:r>
               <w:rPr>
@@ -1116,7 +1080,7 @@
               <w:lang w:eastAsia="es-ES"/>
             </w:rPr>
           </w:pPr>
-          <w:hyperlink w:anchor="_Toc135856399" w:history="1">
+          <w:hyperlink w:anchor="_Toc135859142" w:history="1">
             <w:r>
               <w:rPr>
                 <w:rStyle w:val="Hipervnculo"/>
@@ -1145,7 +1109,7 @@
                 <w:noProof/>
                 <w:webHidden/>
               </w:rPr>
-              <w:instrText xml:space="preserve"> PAGEREF _Toc135856399 \h </w:instrText>
+              <w:instrText xml:space="preserve"> PAGEREF _Toc135859142 \h </w:instrText>
             </w:r>
             <w:r>
               <w:rPr>
@@ -1165,7 +1129,7 @@
                 <w:noProof/>
                 <w:webHidden/>
               </w:rPr>
-              <w:t>10</w:t>
+              <w:t>11</w:t>
             </w:r>
             <w:r>
               <w:rPr>
@@ -1190,7 +1154,7 @@
               <w:lang w:eastAsia="es-ES"/>
             </w:rPr>
           </w:pPr>
-          <w:hyperlink w:anchor="_Toc135856400" w:history="1">
+          <w:hyperlink w:anchor="_Toc135859143" w:history="1">
             <w:r>
               <w:rPr>
                 <w:rStyle w:val="Hipervnculo"/>
@@ -1219,7 +1183,7 @@
                 <w:noProof/>
                 <w:webHidden/>
               </w:rPr>
-              <w:instrText xml:space="preserve"> PAGEREF _Toc135856400 \h </w:instrText>
+              <w:instrText xml:space="preserve"> PAGEREF _Toc135859143 \h </w:instrText>
             </w:r>
             <w:r>
               <w:rPr>
@@ -1239,7 +1203,7 @@
                 <w:noProof/>
                 <w:webHidden/>
               </w:rPr>
-              <w:t>11</w:t>
+              <w:t>12</w:t>
             </w:r>
             <w:r>
               <w:rPr>
@@ -1264,7 +1228,7 @@
               <w:lang w:eastAsia="es-ES"/>
             </w:rPr>
           </w:pPr>
-          <w:hyperlink w:anchor="_Toc135856401" w:history="1">
+          <w:hyperlink w:anchor="_Toc135859144" w:history="1">
             <w:r>
               <w:rPr>
                 <w:rStyle w:val="Hipervnculo"/>
@@ -1272,7 +1236,25 @@
                 <w:noProof/>
                 <w:lang w:eastAsia="es-ES_tradnl"/>
               </w:rPr>
-              <w:t>Implementación.</w:t>
+              <w:t>Impleme</w:t>
+            </w:r>
+            <w:r>
+              <w:rPr>
+                <w:rStyle w:val="Hipervnculo"/>
+                <w:rFonts w:eastAsia="Times New Roman"/>
+                <w:noProof/>
+                <w:lang w:eastAsia="es-ES_tradnl"/>
+              </w:rPr>
+              <w:t>n</w:t>
+            </w:r>
+            <w:r>
+              <w:rPr>
+                <w:rStyle w:val="Hipervnculo"/>
+                <w:rFonts w:eastAsia="Times New Roman"/>
+                <w:noProof/>
+                <w:lang w:eastAsia="es-ES_tradnl"/>
+              </w:rPr>
+              <w:t>tación.</w:t>
             </w:r>
             <w:r>
               <w:rPr>
@@ -1293,7 +1275,7 @@
                 <w:noProof/>
                 <w:webHidden/>
               </w:rPr>
-              <w:instrText xml:space="preserve"> PAGEREF _Toc135856401 \h </w:instrText>
+              <w:instrText xml:space="preserve"> PAGEREF _Toc135859144 \h </w:instrText>
             </w:r>
             <w:r>
               <w:rPr>
@@ -1313,7 +1295,7 @@
                 <w:noProof/>
                 <w:webHidden/>
               </w:rPr>
-              <w:t>15</w:t>
+              <w:t>16</w:t>
             </w:r>
             <w:r>
               <w:rPr>
@@ -1338,7 +1320,7 @@
               <w:lang w:eastAsia="es-ES"/>
             </w:rPr>
           </w:pPr>
-          <w:hyperlink w:anchor="_Toc135856402" w:history="1">
+          <w:hyperlink w:anchor="_Toc135859145" w:history="1">
             <w:r>
               <w:rPr>
                 <w:rStyle w:val="Hipervnculo"/>
@@ -1367,7 +1349,7 @@
                 <w:noProof/>
                 <w:webHidden/>
               </w:rPr>
-              <w:instrText xml:space="preserve"> PAGEREF _Toc135856402 \h </w:instrText>
+              <w:instrText xml:space="preserve"> PAGEREF _Toc135859145 \h </w:instrText>
             </w:r>
             <w:r>
               <w:rPr>
@@ -1387,7 +1369,7 @@
                 <w:noProof/>
                 <w:webHidden/>
               </w:rPr>
-              <w:t>16</w:t>
+              <w:t>17</w:t>
             </w:r>
             <w:r>
               <w:rPr>
@@ -1412,7 +1394,7 @@
               <w:lang w:eastAsia="es-ES"/>
             </w:rPr>
           </w:pPr>
-          <w:hyperlink w:anchor="_Toc135856403" w:history="1">
+          <w:hyperlink w:anchor="_Toc135859146" w:history="1">
             <w:r>
               <w:rPr>
                 <w:rStyle w:val="Hipervnculo"/>
@@ -1441,7 +1423,7 @@
                 <w:noProof/>
                 <w:webHidden/>
               </w:rPr>
-              <w:instrText xml:space="preserve"> PAGEREF _Toc135856403 \h </w:instrText>
+              <w:instrText xml:space="preserve"> PAGEREF _Toc135859146 \h </w:instrText>
             </w:r>
             <w:r>
               <w:rPr>
@@ -1461,7 +1443,7 @@
                 <w:noProof/>
                 <w:webHidden/>
               </w:rPr>
-              <w:t>16</w:t>
+              <w:t>17</w:t>
             </w:r>
             <w:r>
               <w:rPr>
@@ -1486,7 +1468,7 @@
               <w:lang w:eastAsia="es-ES"/>
             </w:rPr>
           </w:pPr>
-          <w:hyperlink w:anchor="_Toc135856404" w:history="1">
+          <w:hyperlink w:anchor="_Toc135859147" w:history="1">
             <w:r>
               <w:rPr>
                 <w:rStyle w:val="Hipervnculo"/>
@@ -1515,151 +1497,7 @@
                 <w:noProof/>
                 <w:webHidden/>
               </w:rPr>
-              <w:instrText xml:space="preserve"> PAGEREF _Toc135856404 \h </w:instrText>
-            </w:r>
-            <w:r>
-              <w:rPr>
-                <w:noProof/>
-                <w:webHidden/>
-              </w:rPr>
-            </w:r>
-            <w:r>
-              <w:rPr>
-                <w:noProof/>
-                <w:webHidden/>
-              </w:rPr>
-              <w:fldChar w:fldCharType="separate"/>
-            </w:r>
-            <w:r>
-              <w:rPr>
-                <w:noProof/>
-                <w:webHidden/>
-              </w:rPr>
-              <w:t>16</w:t>
-            </w:r>
-            <w:r>
-              <w:rPr>
-                <w:noProof/>
-                <w:webHidden/>
-              </w:rPr>
-              <w:fldChar w:fldCharType="end"/>
-            </w:r>
-          </w:hyperlink>
-        </w:p>
-        <w:p>
-          <w:pPr>
-            <w:pStyle w:val="TDC2"/>
-            <w:tabs>
-              <w:tab w:val="right" w:leader="dot" w:pos="8494"/>
-            </w:tabs>
-            <w:rPr>
-              <w:rFonts w:eastAsiaTheme="minorEastAsia"/>
-              <w:noProof/>
-              <w:sz w:val="22"/>
-              <w:szCs w:val="22"/>
-              <w:lang w:eastAsia="es-ES"/>
-            </w:rPr>
-          </w:pPr>
-          <w:hyperlink w:anchor="_Toc135856405" w:history="1">
-            <w:r>
-              <w:rPr>
-                <w:rStyle w:val="Hipervnculo"/>
-                <w:noProof/>
-              </w:rPr>
-              <w:t>ENLACE:</w:t>
-            </w:r>
-            <w:r>
-              <w:rPr>
-                <w:noProof/>
-                <w:webHidden/>
-              </w:rPr>
-              <w:tab/>
-            </w:r>
-            <w:r>
-              <w:rPr>
-                <w:noProof/>
-                <w:webHidden/>
-              </w:rPr>
-              <w:fldChar w:fldCharType="begin"/>
-            </w:r>
-            <w:r>
-              <w:rPr>
-                <w:noProof/>
-                <w:webHidden/>
-              </w:rPr>
-              <w:instrText xml:space="preserve"> PAGEREF _Toc135856405 \h </w:instrText>
-            </w:r>
-            <w:r>
-              <w:rPr>
-                <w:noProof/>
-                <w:webHidden/>
-              </w:rPr>
-            </w:r>
-            <w:r>
-              <w:rPr>
-                <w:noProof/>
-                <w:webHidden/>
-              </w:rPr>
-              <w:fldChar w:fldCharType="separate"/>
-            </w:r>
-            <w:r>
-              <w:rPr>
-                <w:noProof/>
-                <w:webHidden/>
-              </w:rPr>
-              <w:t>17</w:t>
-            </w:r>
-            <w:r>
-              <w:rPr>
-                <w:noProof/>
-                <w:webHidden/>
-              </w:rPr>
-              <w:fldChar w:fldCharType="end"/>
-            </w:r>
-          </w:hyperlink>
-        </w:p>
-        <w:p>
-          <w:pPr>
-            <w:pStyle w:val="TDC2"/>
-            <w:tabs>
-              <w:tab w:val="right" w:leader="dot" w:pos="8494"/>
-            </w:tabs>
-            <w:rPr>
-              <w:rFonts w:eastAsiaTheme="minorEastAsia"/>
-              <w:noProof/>
-              <w:sz w:val="22"/>
-              <w:szCs w:val="22"/>
-              <w:lang w:eastAsia="es-ES"/>
-            </w:rPr>
-          </w:pPr>
-          <w:hyperlink w:anchor="_Toc135856406" w:history="1">
-            <w:r>
-              <w:rPr>
-                <w:rStyle w:val="Hipervnculo"/>
-                <w:noProof/>
-              </w:rPr>
-              <w:t>Instrucciones de uso principal de la página:</w:t>
-            </w:r>
-            <w:r>
-              <w:rPr>
-                <w:noProof/>
-                <w:webHidden/>
-              </w:rPr>
-              <w:tab/>
-            </w:r>
-            <w:r>
-              <w:rPr>
-                <w:noProof/>
-                <w:webHidden/>
-              </w:rPr>
-              <w:fldChar w:fldCharType="begin"/>
-            </w:r>
-            <w:r>
-              <w:rPr>
-                <w:noProof/>
-                <w:webHidden/>
-              </w:rPr>
-              <w:instrText xml:space="preserve"> PAGEREF _Toc135856406 \h </w:instrText>
+              <w:instrText xml:space="preserve"> PAGEREF _Toc135859147 \h </w:instrText>
             </w:r>
             <w:r>
               <w:rPr>
@@ -1729,7 +1567,7 @@
         </w:rPr>
       </w:pPr>
       <w:bookmarkStart w:id="0" w:name="_Toc135846280"/>
-      <w:bookmarkStart w:id="1" w:name="_Toc135856393"/>
+      <w:bookmarkStart w:id="1" w:name="_Toc135859136"/>
       <w:r>
         <w:rPr>
           <w:rFonts w:eastAsia="Times New Roman"/>
@@ -1757,7 +1595,6 @@
         <w:rPr>
           <w:noProof/>
         </w:rPr>
-        <w:lastRenderedPageBreak/>
         <w:drawing>
           <wp:inline distT="0" distB="0" distL="0" distR="0" wp14:anchorId="737A2DB8" wp14:editId="7B6BFADF">
             <wp:extent cx="5400040" cy="2447290"/>
@@ -1814,6 +1651,7 @@
         <w:rPr>
           <w:noProof/>
         </w:rPr>
+        <w:lastRenderedPageBreak/>
         <w:drawing>
           <wp:inline distT="0" distB="0" distL="0" distR="0" wp14:anchorId="3138DAE4" wp14:editId="33EF9DA9">
             <wp:extent cx="4991100" cy="3764280"/>
@@ -1872,7 +1710,6 @@
         <w:rPr>
           <w:noProof/>
         </w:rPr>
-        <w:lastRenderedPageBreak/>
         <w:drawing>
           <wp:inline distT="0" distB="0" distL="0" distR="0" wp14:anchorId="6D3217CB" wp14:editId="0D008954">
             <wp:extent cx="4434840" cy="2011680"/>
@@ -1940,12 +1777,13 @@
         </w:rPr>
       </w:pPr>
       <w:bookmarkStart w:id="2" w:name="_Toc135846281"/>
-      <w:bookmarkStart w:id="3" w:name="_Toc135856394"/>
+      <w:bookmarkStart w:id="3" w:name="_Toc135859137"/>
       <w:r>
         <w:rPr>
           <w:rFonts w:eastAsia="Times New Roman"/>
           <w:lang w:eastAsia="es-ES_tradnl"/>
         </w:rPr>
+        <w:lastRenderedPageBreak/>
         <w:t>Casos de uso</w:t>
       </w:r>
       <w:bookmarkEnd w:id="2"/>
@@ -2093,7 +1931,6 @@
                 <w:b/>
                 <w:bCs/>
               </w:rPr>
-              <w:lastRenderedPageBreak/>
               <w:t>Precondición</w:t>
             </w:r>
           </w:p>
@@ -2210,23 +2047,8 @@
               </w:numPr>
             </w:pPr>
             <w:r>
-              <w:t xml:space="preserve">El cliente da </w:t>
-            </w:r>
-            <w:proofErr w:type="spellStart"/>
-            <w:proofErr w:type="gramStart"/>
-            <w:r>
-              <w:t>click</w:t>
-            </w:r>
-            <w:proofErr w:type="spellEnd"/>
-            <w:proofErr w:type="gramEnd"/>
-            <w:r>
-              <w:t xml:space="preserve"> el </w:t>
-            </w:r>
-            <w:proofErr w:type="spellStart"/>
-            <w:r>
-              <w:t>login</w:t>
-            </w:r>
-            <w:proofErr w:type="spellEnd"/>
+              <w:t>El cliente da click el login</w:t>
+            </w:r>
           </w:p>
           <w:p>
             <w:pPr>
@@ -2419,13 +2241,8 @@
           </w:tcPr>
           <w:p>
             <w:r>
-              <w:t xml:space="preserve">Log </w:t>
-            </w:r>
-            <w:proofErr w:type="spellStart"/>
-            <w:r>
-              <w:t>out</w:t>
-            </w:r>
-            <w:proofErr w:type="spellEnd"/>
+              <w:t>Log out</w:t>
+            </w:r>
           </w:p>
         </w:tc>
       </w:tr>
@@ -2470,13 +2287,8 @@
           </w:tcPr>
           <w:p>
             <w:r>
-              <w:t xml:space="preserve">Usuario previamente </w:t>
-            </w:r>
-            <w:proofErr w:type="spellStart"/>
-            <w:r>
-              <w:t>logeado</w:t>
-            </w:r>
-            <w:proofErr w:type="spellEnd"/>
+              <w:t>Usuario previamente logeado</w:t>
+            </w:r>
           </w:p>
         </w:tc>
       </w:tr>
@@ -2573,23 +2385,8 @@
               </w:numPr>
             </w:pPr>
             <w:r>
-              <w:t xml:space="preserve">El cliente da </w:t>
-            </w:r>
-            <w:proofErr w:type="spellStart"/>
-            <w:proofErr w:type="gramStart"/>
-            <w:r>
-              <w:t>click</w:t>
-            </w:r>
-            <w:proofErr w:type="spellEnd"/>
-            <w:proofErr w:type="gramEnd"/>
-            <w:r>
-              <w:t xml:space="preserve"> el log </w:t>
-            </w:r>
-            <w:proofErr w:type="spellStart"/>
-            <w:r>
-              <w:t>out</w:t>
-            </w:r>
-            <w:proofErr w:type="spellEnd"/>
+              <w:t>El cliente da click el log out</w:t>
+            </w:r>
           </w:p>
           <w:p>
             <w:pPr>
@@ -2680,6 +2477,7 @@
                 <w:b/>
                 <w:bCs/>
               </w:rPr>
+              <w:lastRenderedPageBreak/>
               <w:t>Excepciones</w:t>
             </w:r>
           </w:p>
@@ -2906,17 +2704,7 @@
               </w:numPr>
             </w:pPr>
             <w:r>
-              <w:t xml:space="preserve">El cliente da </w:t>
-            </w:r>
-            <w:proofErr w:type="spellStart"/>
-            <w:proofErr w:type="gramStart"/>
-            <w:r>
-              <w:t>click</w:t>
-            </w:r>
-            <w:proofErr w:type="spellEnd"/>
-            <w:proofErr w:type="gramEnd"/>
-            <w:r>
-              <w:t xml:space="preserve"> el registrar</w:t>
+              <w:t>El cliente da click el registrar</w:t>
             </w:r>
           </w:p>
           <w:p>
@@ -3148,7 +2936,6 @@
                 <w:b/>
                 <w:bCs/>
               </w:rPr>
-              <w:lastRenderedPageBreak/>
               <w:t>Precondición</w:t>
             </w:r>
           </w:p>
@@ -3166,13 +2953,8 @@
           </w:tcPr>
           <w:p>
             <w:r>
-              <w:t xml:space="preserve">El cliente está </w:t>
-            </w:r>
-            <w:proofErr w:type="spellStart"/>
-            <w:r>
-              <w:t>logueado</w:t>
-            </w:r>
-            <w:proofErr w:type="spellEnd"/>
+              <w:t>El cliente está logueado</w:t>
+            </w:r>
           </w:p>
         </w:tc>
       </w:tr>
@@ -3269,15 +3051,7 @@
               </w:numPr>
             </w:pPr>
             <w:r>
-              <w:t xml:space="preserve">El cliente al </w:t>
-            </w:r>
-            <w:proofErr w:type="spellStart"/>
-            <w:r>
-              <w:t>loguearse</w:t>
-            </w:r>
-            <w:proofErr w:type="spellEnd"/>
-            <w:r>
-              <w:t>, se encuentra en el Inicio con la lista de todos los productos</w:t>
+              <w:t>El cliente al loguearse, se encuentra en el Inicio con la lista de todos los productos</w:t>
             </w:r>
           </w:p>
           <w:p>
@@ -3479,13 +3253,8 @@
           </w:tcPr>
           <w:p>
             <w:r>
-              <w:t xml:space="preserve">El cliente está </w:t>
-            </w:r>
-            <w:proofErr w:type="spellStart"/>
-            <w:r>
-              <w:t>logueado</w:t>
-            </w:r>
-            <w:proofErr w:type="spellEnd"/>
+              <w:t>El cliente está logueado</w:t>
+            </w:r>
           </w:p>
         </w:tc>
       </w:tr>
@@ -3582,17 +3351,7 @@
               </w:numPr>
             </w:pPr>
             <w:r>
-              <w:t xml:space="preserve">El cliente da </w:t>
-            </w:r>
-            <w:proofErr w:type="spellStart"/>
-            <w:proofErr w:type="gramStart"/>
-            <w:r>
-              <w:t>click</w:t>
-            </w:r>
-            <w:proofErr w:type="spellEnd"/>
-            <w:proofErr w:type="gramEnd"/>
-            <w:r>
-              <w:t xml:space="preserve"> en ver más de un producto específico, </w:t>
+              <w:t xml:space="preserve">El cliente da click en ver más de un producto específico, </w:t>
             </w:r>
           </w:p>
           <w:p>
@@ -3809,13 +3568,8 @@
           </w:tcPr>
           <w:p>
             <w:r>
-              <w:t xml:space="preserve">El cliente está </w:t>
-            </w:r>
-            <w:proofErr w:type="spellStart"/>
-            <w:r>
-              <w:t>logueado</w:t>
-            </w:r>
-            <w:proofErr w:type="spellEnd"/>
+              <w:t>El cliente está logueado</w:t>
+            </w:r>
           </w:p>
         </w:tc>
       </w:tr>
@@ -3912,17 +3666,7 @@
               </w:numPr>
             </w:pPr>
             <w:r>
-              <w:t xml:space="preserve">El cliente da </w:t>
-            </w:r>
-            <w:proofErr w:type="spellStart"/>
-            <w:proofErr w:type="gramStart"/>
-            <w:r>
-              <w:t>click</w:t>
-            </w:r>
-            <w:proofErr w:type="spellEnd"/>
-            <w:proofErr w:type="gramEnd"/>
-            <w:r>
-              <w:t xml:space="preserve"> en añadir al carrito </w:t>
+              <w:t xml:space="preserve">El cliente da click en añadir al carrito </w:t>
             </w:r>
           </w:p>
           <w:p>
@@ -4139,13 +3883,8 @@
           </w:tcPr>
           <w:p>
             <w:r>
-              <w:t xml:space="preserve">El cliente está </w:t>
-            </w:r>
-            <w:proofErr w:type="spellStart"/>
-            <w:r>
-              <w:t>logueado</w:t>
-            </w:r>
-            <w:proofErr w:type="spellEnd"/>
+              <w:t>El cliente está logueado</w:t>
+            </w:r>
           </w:p>
         </w:tc>
       </w:tr>
@@ -4242,17 +3981,7 @@
               </w:numPr>
             </w:pPr>
             <w:r>
-              <w:t xml:space="preserve">El cliente da </w:t>
-            </w:r>
-            <w:proofErr w:type="spellStart"/>
-            <w:proofErr w:type="gramStart"/>
-            <w:r>
-              <w:t>click</w:t>
-            </w:r>
-            <w:proofErr w:type="spellEnd"/>
-            <w:proofErr w:type="gramEnd"/>
-            <w:r>
-              <w:t xml:space="preserve"> en comprar, todo lo que hay en el carrito </w:t>
+              <w:t xml:space="preserve">El cliente da click en comprar, todo lo que hay en el carrito </w:t>
             </w:r>
           </w:p>
           <w:p>
@@ -4455,7 +4184,6 @@
                 <w:b/>
                 <w:bCs/>
               </w:rPr>
-              <w:lastRenderedPageBreak/>
               <w:t>Precondición</w:t>
             </w:r>
           </w:p>
@@ -4472,21 +4200,8 @@
             <w:hideMark/>
           </w:tcPr>
           <w:p>
-            <w:proofErr w:type="gramStart"/>
-            <w:r>
-              <w:t>El cliente esta</w:t>
-            </w:r>
-            <w:proofErr w:type="gramEnd"/>
-            <w:r>
-              <w:t xml:space="preserve"> </w:t>
-            </w:r>
-            <w:proofErr w:type="spellStart"/>
-            <w:r>
-              <w:t>logueado</w:t>
-            </w:r>
-            <w:proofErr w:type="spellEnd"/>
-            <w:r>
-              <w:t xml:space="preserve"> y ha añadido algo al carrito </w:t>
+            <w:r>
+              <w:t xml:space="preserve">El cliente esta logueado y ha añadido algo al carrito </w:t>
             </w:r>
           </w:p>
         </w:tc>
@@ -4584,17 +4299,7 @@
               </w:numPr>
             </w:pPr>
             <w:r>
-              <w:t xml:space="preserve">El cliente da </w:t>
-            </w:r>
-            <w:proofErr w:type="spellStart"/>
-            <w:proofErr w:type="gramStart"/>
-            <w:r>
-              <w:t>click</w:t>
-            </w:r>
-            <w:proofErr w:type="spellEnd"/>
-            <w:proofErr w:type="gramEnd"/>
-            <w:r>
-              <w:t xml:space="preserve"> en visualizar contenido del carrito</w:t>
+              <w:t>El cliente da click en visualizar contenido del carrito</w:t>
             </w:r>
           </w:p>
           <w:p>
@@ -4708,15 +4413,7 @@
           </w:tcPr>
           <w:p>
             <w:r>
-              <w:t>2.</w:t>
-            </w:r>
-            <w:proofErr w:type="gramStart"/>
-            <w:r>
-              <w:t>1.No</w:t>
-            </w:r>
-            <w:proofErr w:type="gramEnd"/>
-            <w:r>
-              <w:t xml:space="preserve"> hay nada en el carrito para mostrar</w:t>
+              <w:t>2.1.No hay nada en el carrito para mostrar</w:t>
             </w:r>
           </w:p>
         </w:tc>
@@ -4968,13 +4665,8 @@
           </w:tcPr>
           <w:p>
             <w:r>
-              <w:t xml:space="preserve">Se añade el producto a favoritos y se puede observar el cambio ene l </w:t>
-            </w:r>
-            <w:proofErr w:type="spellStart"/>
-            <w:r>
-              <w:t>boton</w:t>
-            </w:r>
-            <w:proofErr w:type="spellEnd"/>
+              <w:t>Se añade el producto a favoritos y se puede observar el cambio ene l boton</w:t>
+            </w:r>
           </w:p>
         </w:tc>
       </w:tr>
@@ -5002,6 +4694,7 @@
                 <w:b/>
                 <w:bCs/>
               </w:rPr>
+              <w:lastRenderedPageBreak/>
               <w:t>Excepciones</w:t>
             </w:r>
           </w:p>
@@ -5121,15 +4814,7 @@
           </w:tcPr>
           <w:p>
             <w:r>
-              <w:t xml:space="preserve">El cliente ha añadido el producto </w:t>
-            </w:r>
-            <w:proofErr w:type="gramStart"/>
-            <w:r>
-              <w:t>previamente  a</w:t>
-            </w:r>
-            <w:proofErr w:type="gramEnd"/>
-            <w:r>
-              <w:t xml:space="preserve"> favoritos</w:t>
+              <w:t>El cliente ha añadido el producto previamente  a favoritos</w:t>
             </w:r>
           </w:p>
         </w:tc>
@@ -5320,15 +5005,7 @@
           </w:tcPr>
           <w:p>
             <w:r>
-              <w:t>2.</w:t>
-            </w:r>
-            <w:proofErr w:type="gramStart"/>
-            <w:r>
-              <w:t>1.No</w:t>
-            </w:r>
-            <w:proofErr w:type="gramEnd"/>
-            <w:r>
-              <w:t xml:space="preserve"> hay nada en el carrito para mostrar</w:t>
+              <w:t>2.1.No hay nada en el carrito para mostrar</w:t>
             </w:r>
           </w:p>
         </w:tc>
@@ -5433,21 +5110,8 @@
             <w:hideMark/>
           </w:tcPr>
           <w:p>
-            <w:proofErr w:type="gramStart"/>
-            <w:r>
-              <w:t>El cliente esta</w:t>
-            </w:r>
-            <w:proofErr w:type="gramEnd"/>
-            <w:r>
-              <w:t xml:space="preserve"> </w:t>
-            </w:r>
-            <w:proofErr w:type="spellStart"/>
-            <w:r>
-              <w:t>logueado</w:t>
-            </w:r>
-            <w:proofErr w:type="spellEnd"/>
-            <w:r>
-              <w:t xml:space="preserve"> y está visualizando los productos</w:t>
+            <w:r>
+              <w:t>El cliente esta logueado y está visualizando los productos</w:t>
             </w:r>
           </w:p>
         </w:tc>
@@ -5638,15 +5302,7 @@
           </w:tcPr>
           <w:p>
             <w:r>
-              <w:t>1.</w:t>
-            </w:r>
-            <w:proofErr w:type="gramStart"/>
-            <w:r>
-              <w:t>1.No</w:t>
-            </w:r>
-            <w:proofErr w:type="gramEnd"/>
-            <w:r>
-              <w:t xml:space="preserve"> hay nada para mostrar</w:t>
+              <w:t>1.1.No hay nada para mostrar</w:t>
             </w:r>
           </w:p>
         </w:tc>
@@ -5736,7 +5392,6 @@
                 <w:b/>
                 <w:bCs/>
               </w:rPr>
-              <w:lastRenderedPageBreak/>
               <w:t>Precondición</w:t>
             </w:r>
           </w:p>
@@ -5754,15 +5409,7 @@
           </w:tcPr>
           <w:p>
             <w:r>
-              <w:t xml:space="preserve">El Administrador esta </w:t>
-            </w:r>
-            <w:proofErr w:type="spellStart"/>
-            <w:r>
-              <w:t>logueado</w:t>
-            </w:r>
-            <w:proofErr w:type="spellEnd"/>
-            <w:r>
-              <w:t xml:space="preserve"> </w:t>
+              <w:t xml:space="preserve">El Administrador esta logueado </w:t>
             </w:r>
           </w:p>
         </w:tc>
@@ -5953,15 +5600,7 @@
           </w:tcPr>
           <w:p>
             <w:r>
-              <w:t>2.</w:t>
-            </w:r>
-            <w:proofErr w:type="gramStart"/>
-            <w:r>
-              <w:t>1.No</w:t>
-            </w:r>
-            <w:proofErr w:type="gramEnd"/>
-            <w:r>
-              <w:t xml:space="preserve"> hay categorías</w:t>
+              <w:t>2.1.No hay categorías</w:t>
             </w:r>
           </w:p>
         </w:tc>
@@ -6066,21 +5705,8 @@
             <w:hideMark/>
           </w:tcPr>
           <w:p>
-            <w:proofErr w:type="gramStart"/>
-            <w:r>
-              <w:t>El cliente esta</w:t>
-            </w:r>
-            <w:proofErr w:type="gramEnd"/>
-            <w:r>
-              <w:t xml:space="preserve"> </w:t>
-            </w:r>
-            <w:proofErr w:type="spellStart"/>
-            <w:r>
-              <w:t>logueado</w:t>
-            </w:r>
-            <w:proofErr w:type="spellEnd"/>
-            <w:r>
-              <w:t xml:space="preserve"> y ha añadido algo al carrito </w:t>
+            <w:r>
+              <w:t xml:space="preserve">El cliente esta logueado y ha añadido algo al carrito </w:t>
             </w:r>
           </w:p>
         </w:tc>
@@ -6178,17 +5804,7 @@
               </w:numPr>
             </w:pPr>
             <w:r>
-              <w:t xml:space="preserve">El administrador da </w:t>
-            </w:r>
-            <w:proofErr w:type="spellStart"/>
-            <w:proofErr w:type="gramStart"/>
-            <w:r>
-              <w:t>click</w:t>
-            </w:r>
-            <w:proofErr w:type="spellEnd"/>
-            <w:proofErr w:type="gramEnd"/>
-            <w:r>
-              <w:t xml:space="preserve"> en crear nueva categoría</w:t>
+              <w:t>El administrador da click en crear nueva categoría</w:t>
             </w:r>
           </w:p>
           <w:p>
@@ -6415,15 +6031,7 @@
           </w:tcPr>
           <w:p>
             <w:r>
-              <w:t xml:space="preserve">El administrador </w:t>
-            </w:r>
-            <w:proofErr w:type="spellStart"/>
-            <w:r>
-              <w:t>esta</w:t>
-            </w:r>
-            <w:proofErr w:type="spellEnd"/>
-            <w:r>
-              <w:t xml:space="preserve"> visualizando las categorías </w:t>
+              <w:t xml:space="preserve">El administrador esta visualizando las categorías </w:t>
             </w:r>
           </w:p>
         </w:tc>
@@ -6938,13 +6546,12 @@
         </w:rPr>
       </w:pPr>
       <w:bookmarkStart w:id="5" w:name="_Toc135846282"/>
-      <w:bookmarkStart w:id="6" w:name="_Toc135856395"/>
+      <w:bookmarkStart w:id="6" w:name="_Toc135859138"/>
       <w:r>
         <w:rPr>
           <w:rFonts w:eastAsia="Times New Roman"/>
           <w:lang w:eastAsia="es-ES_tradnl"/>
         </w:rPr>
-        <w:lastRenderedPageBreak/>
         <w:t>Enlace</w:t>
       </w:r>
       <w:bookmarkEnd w:id="4"/>
@@ -6973,7 +6580,7 @@
         </w:rPr>
       </w:pPr>
       <w:bookmarkStart w:id="7" w:name="_Toc135846283"/>
-      <w:bookmarkStart w:id="8" w:name="_Toc135856396"/>
+      <w:bookmarkStart w:id="8" w:name="_Toc135859139"/>
       <w:r>
         <w:rPr>
           <w:rFonts w:eastAsia="Times New Roman"/>
@@ -6994,62 +6601,22 @@
     </w:p>
     <w:p>
       <w:r>
-        <w:t xml:space="preserve">Clonar el repositorio de </w:t>
-      </w:r>
-      <w:proofErr w:type="spellStart"/>
-      <w:r>
-        <w:t>git</w:t>
-      </w:r>
-      <w:proofErr w:type="spellEnd"/>
-      <w:r>
-        <w:t>.</w:t>
+        <w:t>Clonar el repositorio de git.</w:t>
       </w:r>
     </w:p>
     <w:p>
       <w:r>
-        <w:t xml:space="preserve">Agregar las dependencias con </w:t>
-      </w:r>
-      <w:proofErr w:type="spellStart"/>
-      <w:r>
-        <w:t>composer</w:t>
-      </w:r>
-      <w:proofErr w:type="spellEnd"/>
-      <w:r>
-        <w:t>.</w:t>
+        <w:t>Agregar las dependencias con composer.</w:t>
       </w:r>
     </w:p>
     <w:p>
       <w:r>
-        <w:t xml:space="preserve">Ejecutar las </w:t>
-      </w:r>
-      <w:proofErr w:type="spellStart"/>
-      <w:r>
-        <w:t>migrates</w:t>
-      </w:r>
-      <w:proofErr w:type="spellEnd"/>
-      <w:r>
-        <w:t xml:space="preserve"> (o el .</w:t>
-      </w:r>
-      <w:proofErr w:type="spellStart"/>
-      <w:r>
-        <w:t>sql</w:t>
-      </w:r>
-      <w:proofErr w:type="spellEnd"/>
-      <w:r>
-        <w:t>).</w:t>
+        <w:t>Ejecutar las migrates (o el .sql).</w:t>
       </w:r>
     </w:p>
     <w:p>
       <w:r>
-        <w:t xml:space="preserve">Ejecutar los </w:t>
-      </w:r>
-      <w:proofErr w:type="spellStart"/>
-      <w:r>
-        <w:t>seeders</w:t>
-      </w:r>
-      <w:proofErr w:type="spellEnd"/>
-      <w:r>
-        <w:t>.</w:t>
+        <w:t>Ejecutar los seeders.</w:t>
       </w:r>
     </w:p>
     <w:p>
@@ -7084,6 +6651,7 @@
         <w:rPr>
           <w:noProof/>
         </w:rPr>
+        <w:lastRenderedPageBreak/>
         <w:drawing>
           <wp:inline distT="0" distB="0" distL="0" distR="0" wp14:anchorId="4BA06D56" wp14:editId="648F5C60">
             <wp:extent cx="5391150" cy="2457450"/>
@@ -7171,7 +6739,6 @@
         <w:rPr>
           <w:noProof/>
         </w:rPr>
-        <w:lastRenderedPageBreak/>
         <w:drawing>
           <wp:inline distT="0" distB="0" distL="0" distR="0" wp14:anchorId="6AD7AA6F" wp14:editId="6EB2632D">
             <wp:extent cx="5391150" cy="2447925"/>
@@ -7252,6 +6819,7 @@
         <w:rPr>
           <w:noProof/>
         </w:rPr>
+        <w:lastRenderedPageBreak/>
         <w:drawing>
           <wp:inline distT="0" distB="0" distL="0" distR="0" wp14:anchorId="4C93A31E" wp14:editId="56E593C8">
             <wp:extent cx="5391150" cy="2447925"/>
@@ -7332,7 +6900,7 @@
         </w:rPr>
       </w:pPr>
       <w:bookmarkStart w:id="9" w:name="_Toc135846284"/>
-      <w:bookmarkStart w:id="10" w:name="_Toc135856397"/>
+      <w:bookmarkStart w:id="10" w:name="_Toc135859140"/>
       <w:r>
         <w:rPr>
           <w:rFonts w:eastAsia="Times New Roman"/>
@@ -7405,28 +6973,7 @@
         <w:rPr>
           <w:rFonts w:ascii="Roboto" w:hAnsi="Roboto"/>
         </w:rPr>
-        <w:t xml:space="preserve">Laravel es un </w:t>
-      </w:r>
-      <w:proofErr w:type="spellStart"/>
-      <w:r>
-        <w:rPr>
-          <w:rFonts w:ascii="Roboto" w:hAnsi="Roboto"/>
-        </w:rPr>
-        <w:t>framework</w:t>
-      </w:r>
-      <w:proofErr w:type="spellEnd"/>
-      <w:r>
-        <w:rPr>
-          <w:rFonts w:ascii="Roboto" w:hAnsi="Roboto"/>
-        </w:rPr>
-        <w:t xml:space="preserve"> de desarrollo web PHP de código abierto que sigue el patrón de diseño Modelo-Vista-Controlador (MVC). Proporciona una sintaxis elegante y fácil de usar, así como una amplia gama de características y </w:t>
-      </w:r>
-      <w:r>
-        <w:rPr>
-          <w:rFonts w:ascii="Roboto" w:hAnsi="Roboto"/>
-        </w:rPr>
-        <w:lastRenderedPageBreak/>
-        <w:t>funcionalidades para agilizar el desarrollo de aplicaciones web. Laravel ofrece una arquitectura modular, enrutamiento flexible, migraciones de bases de datos, autenticación de usuarios, entre muchas otras características útiles.</w:t>
+        <w:t>Laravel es un framework de desarrollo web PHP de código abierto que sigue el patrón de diseño Modelo-Vista-Controlador (MVC). Proporciona una sintaxis elegante y fácil de usar, así como una amplia gama de características y funcionalidades para agilizar el desarrollo de aplicaciones web. Laravel ofrece una arquitectura modular, enrutamiento flexible, migraciones de bases de datos, autenticación de usuarios, entre muchas otras características útiles.</w:t>
       </w:r>
     </w:p>
     <w:p>
@@ -7440,14 +6987,12 @@
           <w:rFonts w:ascii="Roboto" w:hAnsi="Roboto"/>
         </w:rPr>
       </w:pPr>
-      <w:proofErr w:type="spellStart"/>
       <w:r>
         <w:rPr>
           <w:rFonts w:ascii="Roboto" w:hAnsi="Roboto"/>
         </w:rPr>
         <w:t>MySql</w:t>
       </w:r>
-      <w:proofErr w:type="spellEnd"/>
     </w:p>
     <w:p>
       <w:pPr>
@@ -7473,14 +7018,12 @@
           <w:rFonts w:ascii="Roboto" w:hAnsi="Roboto"/>
         </w:rPr>
       </w:pPr>
-      <w:proofErr w:type="spellStart"/>
       <w:r>
         <w:rPr>
           <w:rFonts w:ascii="Roboto" w:hAnsi="Roboto"/>
         </w:rPr>
         <w:t>Xampp</w:t>
       </w:r>
-      <w:proofErr w:type="spellEnd"/>
     </w:p>
     <w:p>
       <w:pPr>
@@ -7492,7 +7035,14 @@
         <w:rPr>
           <w:rFonts w:ascii="Roboto" w:hAnsi="Roboto"/>
         </w:rPr>
-        <w:t>XAMPP, por su parte, es un paquete de software gratuito y multiplataforma que proporciona un entorno de desarrollo local para aplicaciones web. Incluye componentes como el servidor web Apache, el sistema de gestión de bases de datos MySQL, el intérprete de scripts PHP y el servidor de correo electrónico Mercury. XAMPP simplifica la configuración y el inicio de un entorno de desarrollo web completo en tu propio ordenador, lo que te permite desarrollar y probar tu aplicación de forma local antes de desplegarla en un entorno de producción.</w:t>
+        <w:t xml:space="preserve">XAMPP, por su parte, es un paquete de software gratuito y multiplataforma que proporciona un entorno de desarrollo local para aplicaciones web. Incluye componentes como el servidor web Apache, el sistema de gestión de bases de datos MySQL, el intérprete de scripts PHP y el servidor de correo electrónico Mercury. XAMPP simplifica la configuración y el inicio de un entorno de desarrollo web completo en tu propio ordenador, lo que te permite desarrollar y </w:t>
+      </w:r>
+      <w:r>
+        <w:rPr>
+          <w:rFonts w:ascii="Roboto" w:hAnsi="Roboto"/>
+        </w:rPr>
+        <w:lastRenderedPageBreak/>
+        <w:t>probar tu aplicación de forma local antes de desplegarla en un entorno de producción.</w:t>
       </w:r>
     </w:p>
     <w:p>
@@ -7515,7 +7065,7 @@
         </w:rPr>
       </w:pPr>
       <w:bookmarkStart w:id="11" w:name="_Toc135846285"/>
-      <w:bookmarkStart w:id="12" w:name="_Toc135856398"/>
+      <w:bookmarkStart w:id="12" w:name="_Toc135859141"/>
       <w:r>
         <w:rPr>
           <w:rFonts w:eastAsia="Times New Roman"/>
@@ -7582,33 +7132,7 @@
           <w:lang w:eastAsia="es-ES_tradnl"/>
           <w14:ligatures w14:val="none"/>
         </w:rPr>
-        <w:t xml:space="preserve">Todo ello con un repositorio, </w:t>
-      </w:r>
-      <w:proofErr w:type="gramStart"/>
-      <w:r>
-        <w:rPr>
-          <w:rFonts w:ascii="Calibri" w:eastAsia="Times New Roman" w:hAnsi="Calibri" w:cs="Calibri"/>
-          <w:color w:val="233A44"/>
-          <w:kern w:val="0"/>
-          <w:sz w:val="26"/>
-          <w:szCs w:val="26"/>
-          <w:lang w:eastAsia="es-ES_tradnl"/>
-          <w14:ligatures w14:val="none"/>
-        </w:rPr>
-        <w:t>ramas,  sincronización</w:t>
-      </w:r>
-      <w:proofErr w:type="gramEnd"/>
-      <w:r>
-        <w:rPr>
-          <w:rFonts w:ascii="Calibri" w:eastAsia="Times New Roman" w:hAnsi="Calibri" w:cs="Calibri"/>
-          <w:color w:val="233A44"/>
-          <w:kern w:val="0"/>
-          <w:sz w:val="26"/>
-          <w:szCs w:val="26"/>
-          <w:lang w:eastAsia="es-ES_tradnl"/>
-          <w14:ligatures w14:val="none"/>
-        </w:rPr>
-        <w:t xml:space="preserve"> de cambios y resolución de conflictos</w:t>
+        <w:t>Todo ello con un repositorio, ramas,  sincronización de cambios y resolución de conflictos</w:t>
       </w:r>
     </w:p>
     <w:p>
@@ -7755,7 +7279,16 @@
           <w:sz w:val="26"/>
           <w:szCs w:val="26"/>
         </w:rPr>
-        <w:t>5. Avance hacia la siguiente tarea: Después de que se complete una tarea y se haya obtenido la aprobación o validación necesaria, el miembro del equipo pasará a la siguiente tarea asignada en su lista. Se repite el proceso, centrándose en una tarea a la vez hasta que se cumpla con todas las tareas asignadas.</w:t>
+        <w:t xml:space="preserve">5. Avance hacia la siguiente tarea: Después de que se complete una tarea y se haya obtenido la aprobación o validación necesaria, el miembro del equipo pasará a la siguiente tarea asignada en su lista. Se repite el </w:t>
+      </w:r>
+      <w:r>
+        <w:rPr>
+          <w:rFonts w:ascii="Roboto" w:hAnsi="Roboto"/>
+          <w:sz w:val="26"/>
+          <w:szCs w:val="26"/>
+        </w:rPr>
+        <w:lastRenderedPageBreak/>
+        <w:t>proceso, centrándose en una tarea a la vez hasta que se cumpla con todas las tareas asignadas.</w:t>
       </w:r>
     </w:p>
     <w:p>
@@ -7866,13 +7399,12 @@
         </w:rPr>
       </w:pPr>
       <w:bookmarkStart w:id="13" w:name="_Toc135846286"/>
-      <w:bookmarkStart w:id="14" w:name="_Toc135856399"/>
+      <w:bookmarkStart w:id="14" w:name="_Toc135859142"/>
       <w:r>
         <w:rPr>
           <w:rFonts w:eastAsia="Times New Roman"/>
           <w:lang w:eastAsia="es-ES_tradnl"/>
         </w:rPr>
-        <w:lastRenderedPageBreak/>
         <w:t>Base de datos.</w:t>
       </w:r>
       <w:bookmarkEnd w:id="13"/>
@@ -7954,12 +7486,13 @@
         </w:rPr>
       </w:pPr>
       <w:bookmarkStart w:id="15" w:name="_Toc135846287"/>
-      <w:bookmarkStart w:id="16" w:name="_Toc135856400"/>
+      <w:bookmarkStart w:id="16" w:name="_Toc135859143"/>
       <w:r>
         <w:rPr>
           <w:rFonts w:eastAsia="Times New Roman"/>
           <w:lang w:eastAsia="es-ES_tradnl"/>
         </w:rPr>
+        <w:lastRenderedPageBreak/>
         <w:t>Interfaz.</w:t>
       </w:r>
       <w:bookmarkEnd w:id="15"/>
@@ -8841,7 +8374,7 @@
         </w:rPr>
       </w:pPr>
       <w:bookmarkStart w:id="17" w:name="_Toc135846288"/>
-      <w:bookmarkStart w:id="18" w:name="_Toc135856401"/>
+      <w:bookmarkStart w:id="18" w:name="_Toc135859144"/>
       <w:r>
         <w:rPr>
           <w:rFonts w:eastAsia="Times New Roman"/>
@@ -8898,10 +8431,16 @@
           <w:lang w:eastAsia="es-ES_tradnl"/>
           <w14:ligatures w14:val="none"/>
         </w:rPr>
-        <w:t xml:space="preserve">Autenticación usuario: sistema seguro para poder registrarse o iniciar sesión y comprar tranquilamente. Con </w:t>
+        <w:t>Autenticación usuario: sistema seguro para poder registrarse o iniciar sesión y comprar tranquilamente. Con framework Fortify.</w:t>
       </w:r>
-      <w:proofErr w:type="spellStart"/>
-      <w:r>
+    </w:p>
+    <w:p>
+      <w:pPr>
+        <w:numPr>
+          <w:ilvl w:val="0"/>
+          <w:numId w:val="37"/>
+        </w:numPr>
+        <w:textAlignment w:val="baseline"/>
         <w:rPr>
           <w:rFonts w:ascii="Calibri" w:eastAsia="Times New Roman" w:hAnsi="Calibri" w:cs="Calibri"/>
           <w:color w:val="000000"/>
@@ -8911,9 +8450,7 @@
           <w:lang w:eastAsia="es-ES_tradnl"/>
           <w14:ligatures w14:val="none"/>
         </w:rPr>
-        <w:t>framework</w:t>
-      </w:r>
-      <w:proofErr w:type="spellEnd"/>
+      </w:pPr>
       <w:r>
         <w:rPr>
           <w:rFonts w:ascii="Calibri" w:eastAsia="Times New Roman" w:hAnsi="Calibri" w:cs="Calibri"/>
@@ -8924,10 +8461,16 @@
           <w:lang w:eastAsia="es-ES_tradnl"/>
           <w14:ligatures w14:val="none"/>
         </w:rPr>
-        <w:t xml:space="preserve"> </w:t>
+        <w:t>Middleware: conecta partes de nuestro proyecto. Ejemplo: para el cambio de idioma en la web se usa un Middleware</w:t>
       </w:r>
-      <w:proofErr w:type="spellStart"/>
-      <w:r>
+    </w:p>
+    <w:p>
+      <w:pPr>
+        <w:numPr>
+          <w:ilvl w:val="0"/>
+          <w:numId w:val="37"/>
+        </w:numPr>
+        <w:textAlignment w:val="baseline"/>
         <w:rPr>
           <w:rFonts w:ascii="Calibri" w:eastAsia="Times New Roman" w:hAnsi="Calibri" w:cs="Calibri"/>
           <w:color w:val="000000"/>
@@ -8937,9 +8480,7 @@
           <w:lang w:eastAsia="es-ES_tradnl"/>
           <w14:ligatures w14:val="none"/>
         </w:rPr>
-        <w:t>Fortify</w:t>
-      </w:r>
-      <w:proofErr w:type="spellEnd"/>
+      </w:pPr>
       <w:r>
         <w:rPr>
           <w:rFonts w:ascii="Calibri" w:eastAsia="Times New Roman" w:hAnsi="Calibri" w:cs="Calibri"/>
@@ -8950,7 +8491,7 @@
           <w:lang w:eastAsia="es-ES_tradnl"/>
           <w14:ligatures w14:val="none"/>
         </w:rPr>
-        <w:t>.</w:t>
+        <w:t>Seguridad: se evita la inyección de código SQL, por ejemplo, en el login o registro.</w:t>
       </w:r>
     </w:p>
     <w:p>
@@ -8980,63 +8521,7 @@
           <w:lang w:eastAsia="es-ES_tradnl"/>
           <w14:ligatures w14:val="none"/>
         </w:rPr>
-        <w:t>Middleware: conecta partes de nuestro proyecto. Ejemplo: para el cambio de idioma en la web se usa un Middleware</w:t>
-      </w:r>
-    </w:p>
-    <w:p>
-      <w:pPr>
-        <w:numPr>
-          <w:ilvl w:val="0"/>
-          <w:numId w:val="37"/>
-        </w:numPr>
-        <w:textAlignment w:val="baseline"/>
-        <w:rPr>
-          <w:rFonts w:ascii="Calibri" w:eastAsia="Times New Roman" w:hAnsi="Calibri" w:cs="Calibri"/>
-          <w:color w:val="000000"/>
-          <w:kern w:val="0"/>
-          <w:sz w:val="28"/>
-          <w:szCs w:val="28"/>
-          <w:lang w:eastAsia="es-ES_tradnl"/>
-          <w14:ligatures w14:val="none"/>
-        </w:rPr>
-      </w:pPr>
-      <w:r>
-        <w:rPr>
-          <w:rFonts w:ascii="Calibri" w:eastAsia="Times New Roman" w:hAnsi="Calibri" w:cs="Calibri"/>
-          <w:color w:val="000000"/>
-          <w:kern w:val="0"/>
-          <w:sz w:val="28"/>
-          <w:szCs w:val="28"/>
-          <w:lang w:eastAsia="es-ES_tradnl"/>
-          <w14:ligatures w14:val="none"/>
-        </w:rPr>
-        <w:t xml:space="preserve">Seguridad: se evita la inyección de código SQL, por ejemplo, en el </w:t>
-      </w:r>
-      <w:proofErr w:type="spellStart"/>
-      <w:r>
-        <w:rPr>
-          <w:rFonts w:ascii="Calibri" w:eastAsia="Times New Roman" w:hAnsi="Calibri" w:cs="Calibri"/>
-          <w:color w:val="000000"/>
-          <w:kern w:val="0"/>
-          <w:sz w:val="28"/>
-          <w:szCs w:val="28"/>
-          <w:lang w:eastAsia="es-ES_tradnl"/>
-          <w14:ligatures w14:val="none"/>
-        </w:rPr>
-        <w:t>login</w:t>
-      </w:r>
-      <w:proofErr w:type="spellEnd"/>
-      <w:r>
-        <w:rPr>
-          <w:rFonts w:ascii="Calibri" w:eastAsia="Times New Roman" w:hAnsi="Calibri" w:cs="Calibri"/>
-          <w:color w:val="000000"/>
-          <w:kern w:val="0"/>
-          <w:sz w:val="28"/>
-          <w:szCs w:val="28"/>
-          <w:lang w:eastAsia="es-ES_tradnl"/>
-          <w14:ligatures w14:val="none"/>
-        </w:rPr>
-        <w:t xml:space="preserve"> o registro.</w:t>
+        <w:t>Se ha optado por fusionar el panel de administración con la vista del usuario para mayor comodidad, pero manteniendo la seguridad solo permitiendo el acceso a determinadas funcionalidades a los usuarios administrador.</w:t>
       </w:r>
     </w:p>
     <w:p>
@@ -9123,13 +8608,12 @@
         </w:rPr>
       </w:pPr>
       <w:bookmarkStart w:id="19" w:name="_Toc135846289"/>
-      <w:bookmarkStart w:id="20" w:name="_Toc135856402"/>
+      <w:bookmarkStart w:id="20" w:name="_Toc135859145"/>
       <w:r>
         <w:rPr>
           <w:rFonts w:eastAsia="Times New Roman"/>
           <w:lang w:eastAsia="es-ES_tradnl"/>
         </w:rPr>
-        <w:lastRenderedPageBreak/>
         <w:t>Justificación.</w:t>
       </w:r>
       <w:bookmarkEnd w:id="19"/>
@@ -9316,7 +8800,7 @@
         </w:rPr>
       </w:pPr>
       <w:bookmarkStart w:id="21" w:name="_Toc135846290"/>
-      <w:bookmarkStart w:id="22" w:name="_Toc135856403"/>
+      <w:bookmarkStart w:id="22" w:name="_Toc135859146"/>
       <w:r>
         <w:rPr>
           <w:rFonts w:eastAsia="Times New Roman"/>
@@ -9356,9 +8840,50 @@
           <w:lang w:eastAsia="es-ES_tradnl"/>
           <w14:ligatures w14:val="none"/>
         </w:rPr>
-        <w:t xml:space="preserve">Se ha aprendido un </w:t>
+        <w:t>Se ha aprendido un framework de última generación, como es Laravel. Además, se ha fomentado el trabajo en equipo acorde a una planificación de entregas que cumplir. Con Git y GitHub se ha seguido la rutina de los proyectos en las empresas. Se ha integrado un paquete externo de autenticación como Fortify. Capacidad de resolución de problemas en el código y en la BBDD.</w:t>
       </w:r>
-      <w:proofErr w:type="spellStart"/>
+    </w:p>
+    <w:p/>
+    <w:p/>
+    <w:p>
+      <w:pPr>
+        <w:pStyle w:val="Ttulo1"/>
+        <w:rPr>
+          <w:rFonts w:ascii="Times New Roman" w:eastAsia="Times New Roman" w:hAnsi="Times New Roman"/>
+          <w:lang w:eastAsia="es-ES_tradnl"/>
+        </w:rPr>
+      </w:pPr>
+      <w:bookmarkStart w:id="23" w:name="_Toc135846291"/>
+      <w:bookmarkStart w:id="24" w:name="_Toc135859147"/>
+      <w:r>
+        <w:rPr>
+          <w:rFonts w:eastAsia="Times New Roman"/>
+          <w:lang w:eastAsia="es-ES_tradnl"/>
+        </w:rPr>
+        <w:t>Lecciones aprendidas.</w:t>
+      </w:r>
+      <w:bookmarkEnd w:id="23"/>
+      <w:bookmarkEnd w:id="24"/>
+    </w:p>
+    <w:p>
+      <w:pPr>
+        <w:rPr>
+          <w:rFonts w:ascii="Times New Roman" w:eastAsia="Times New Roman" w:hAnsi="Times New Roman" w:cs="Times New Roman"/>
+          <w:kern w:val="0"/>
+          <w:lang w:eastAsia="es-ES_tradnl"/>
+          <w14:ligatures w14:val="none"/>
+        </w:rPr>
+      </w:pPr>
+    </w:p>
+    <w:p>
+      <w:pPr>
+        <w:rPr>
+          <w:rFonts w:ascii="Times New Roman" w:eastAsia="Times New Roman" w:hAnsi="Times New Roman" w:cs="Times New Roman"/>
+          <w:kern w:val="0"/>
+          <w:lang w:eastAsia="es-ES_tradnl"/>
+          <w14:ligatures w14:val="none"/>
+        </w:rPr>
+      </w:pPr>
       <w:r>
         <w:rPr>
           <w:rFonts w:ascii="Calibri" w:eastAsia="Times New Roman" w:hAnsi="Calibri" w:cs="Calibri"/>
@@ -9369,9 +8894,29 @@
           <w:lang w:eastAsia="es-ES_tradnl"/>
           <w14:ligatures w14:val="none"/>
         </w:rPr>
-        <w:t>framework</w:t>
+        <w:t>Al principio del proyecto, se debería de haber entendido mejor el paradigma de programación de Laravel. Hacer una documentación más completa del proyecto y haber entendido mejor los requisitos que se pedían</w:t>
       </w:r>
-      <w:proofErr w:type="spellEnd"/>
+    </w:p>
+    <w:p>
+      <w:pPr>
+        <w:spacing w:after="240"/>
+        <w:rPr>
+          <w:rFonts w:ascii="Times New Roman" w:eastAsia="Times New Roman" w:hAnsi="Times New Roman" w:cs="Times New Roman"/>
+          <w:kern w:val="0"/>
+          <w:lang w:eastAsia="es-ES_tradnl"/>
+          <w14:ligatures w14:val="none"/>
+        </w:rPr>
+      </w:pPr>
+    </w:p>
+    <w:p>
+      <w:pPr>
+        <w:rPr>
+          <w:rFonts w:ascii="Times New Roman" w:eastAsia="Times New Roman" w:hAnsi="Times New Roman" w:cs="Times New Roman"/>
+          <w:kern w:val="0"/>
+          <w:lang w:eastAsia="es-ES_tradnl"/>
+          <w14:ligatures w14:val="none"/>
+        </w:rPr>
+      </w:pPr>
       <w:r>
         <w:rPr>
           <w:rFonts w:ascii="Calibri" w:eastAsia="Times New Roman" w:hAnsi="Calibri" w:cs="Calibri"/>
@@ -9382,119 +8927,7 @@
           <w:lang w:eastAsia="es-ES_tradnl"/>
           <w14:ligatures w14:val="none"/>
         </w:rPr>
-        <w:t xml:space="preserve"> de última generación, como es Laravel. Además, se ha fomentado el trabajo en equipo acorde a una planificación de entregas que cumplir. Con Git y GitHub se ha seguido la rutina de los proyectos en las empresas. Se ha integrado un paquete externo de autenticación como </w:t>
-      </w:r>
-      <w:proofErr w:type="spellStart"/>
-      <w:r>
-        <w:rPr>
-          <w:rFonts w:ascii="Calibri" w:eastAsia="Times New Roman" w:hAnsi="Calibri" w:cs="Calibri"/>
-          <w:color w:val="000000"/>
-          <w:kern w:val="0"/>
-          <w:sz w:val="28"/>
-          <w:szCs w:val="28"/>
-          <w:lang w:eastAsia="es-ES_tradnl"/>
-          <w14:ligatures w14:val="none"/>
-        </w:rPr>
-        <w:t>Fortify</w:t>
-      </w:r>
-      <w:proofErr w:type="spellEnd"/>
-      <w:r>
-        <w:rPr>
-          <w:rFonts w:ascii="Calibri" w:eastAsia="Times New Roman" w:hAnsi="Calibri" w:cs="Calibri"/>
-          <w:color w:val="000000"/>
-          <w:kern w:val="0"/>
-          <w:sz w:val="28"/>
-          <w:szCs w:val="28"/>
-          <w:lang w:eastAsia="es-ES_tradnl"/>
-          <w14:ligatures w14:val="none"/>
-        </w:rPr>
-        <w:t>. Capacidad de resolución de problemas en el código y en la BBDD.</w:t>
-      </w:r>
-    </w:p>
-    <w:p/>
-    <w:p/>
-    <w:p>
-      <w:pPr>
-        <w:pStyle w:val="Ttulo1"/>
-        <w:rPr>
-          <w:rFonts w:ascii="Times New Roman" w:eastAsia="Times New Roman" w:hAnsi="Times New Roman"/>
-          <w:lang w:eastAsia="es-ES_tradnl"/>
-        </w:rPr>
-      </w:pPr>
-      <w:bookmarkStart w:id="23" w:name="_Toc135846291"/>
-      <w:bookmarkStart w:id="24" w:name="_Toc135856404"/>
-      <w:r>
-        <w:rPr>
-          <w:rFonts w:eastAsia="Times New Roman"/>
-          <w:lang w:eastAsia="es-ES_tradnl"/>
-        </w:rPr>
-        <w:t>Lecciones aprendidas.</w:t>
-      </w:r>
-      <w:bookmarkEnd w:id="23"/>
-      <w:bookmarkEnd w:id="24"/>
-    </w:p>
-    <w:p>
-      <w:pPr>
-        <w:rPr>
-          <w:rFonts w:ascii="Times New Roman" w:eastAsia="Times New Roman" w:hAnsi="Times New Roman" w:cs="Times New Roman"/>
-          <w:kern w:val="0"/>
-          <w:lang w:eastAsia="es-ES_tradnl"/>
-          <w14:ligatures w14:val="none"/>
-        </w:rPr>
-      </w:pPr>
-    </w:p>
-    <w:p>
-      <w:pPr>
-        <w:rPr>
-          <w:rFonts w:ascii="Times New Roman" w:eastAsia="Times New Roman" w:hAnsi="Times New Roman" w:cs="Times New Roman"/>
-          <w:kern w:val="0"/>
-          <w:lang w:eastAsia="es-ES_tradnl"/>
-          <w14:ligatures w14:val="none"/>
-        </w:rPr>
-      </w:pPr>
-      <w:r>
-        <w:rPr>
-          <w:rFonts w:ascii="Calibri" w:eastAsia="Times New Roman" w:hAnsi="Calibri" w:cs="Calibri"/>
-          <w:color w:val="000000"/>
-          <w:kern w:val="0"/>
-          <w:sz w:val="28"/>
-          <w:szCs w:val="28"/>
-          <w:lang w:eastAsia="es-ES_tradnl"/>
-          <w14:ligatures w14:val="none"/>
-        </w:rPr>
-        <w:t>Al principio del proyecto, se debería de haber entendido mejor el paradigma de programación de Laravel. Hacer una documentación más completa del proyecto y haber entendido mejor los requisitos que se pedían</w:t>
-      </w:r>
-    </w:p>
-    <w:p>
-      <w:pPr>
-        <w:spacing w:after="240"/>
-        <w:rPr>
-          <w:rFonts w:ascii="Times New Roman" w:eastAsia="Times New Roman" w:hAnsi="Times New Roman" w:cs="Times New Roman"/>
-          <w:kern w:val="0"/>
-          <w:lang w:eastAsia="es-ES_tradnl"/>
-          <w14:ligatures w14:val="none"/>
-        </w:rPr>
-      </w:pPr>
-    </w:p>
-    <w:p>
-      <w:pPr>
-        <w:rPr>
-          <w:rFonts w:ascii="Times New Roman" w:eastAsia="Times New Roman" w:hAnsi="Times New Roman" w:cs="Times New Roman"/>
-          <w:kern w:val="0"/>
-          <w:lang w:eastAsia="es-ES_tradnl"/>
-          <w14:ligatures w14:val="none"/>
-        </w:rPr>
-      </w:pPr>
-      <w:r>
-        <w:rPr>
-          <w:rFonts w:ascii="Calibri" w:eastAsia="Times New Roman" w:hAnsi="Calibri" w:cs="Calibri"/>
-          <w:color w:val="000000"/>
-          <w:kern w:val="0"/>
-          <w:sz w:val="28"/>
-          <w:szCs w:val="28"/>
-          <w:lang w:eastAsia="es-ES_tradnl"/>
-          <w14:ligatures w14:val="none"/>
-        </w:rPr>
+        <w:lastRenderedPageBreak/>
         <w:t>Se ha seguido, casi en todo momento, una buena planificación. Se han hecho pruebas en todo momento para comprobar que las funcionalidades básicas funcionaban. Buena comunicación entre todos los compañeros del grupo.</w:t>
       </w:r>
     </w:p>
@@ -12026,15 +11459,6 @@
   </w:num>
   <w:num w:numId="24" w16cid:durableId="796148326">
     <w:abstractNumId w:val="19"/>
-    <w:lvlOverride w:ilvl="0"/>
-    <w:lvlOverride w:ilvl="1"/>
-    <w:lvlOverride w:ilvl="2"/>
-    <w:lvlOverride w:ilvl="3"/>
-    <w:lvlOverride w:ilvl="4"/>
-    <w:lvlOverride w:ilvl="5"/>
-    <w:lvlOverride w:ilvl="6"/>
-    <w:lvlOverride w:ilvl="7"/>
-    <w:lvlOverride w:ilvl="8"/>
   </w:num>
   <w:num w:numId="25" w16cid:durableId="23798227">
     <w:abstractNumId w:val="15"/>
@@ -12398,15 +11822,6 @@
   </w:num>
   <w:num w:numId="37" w16cid:durableId="1250962794">
     <w:abstractNumId w:val="7"/>
-    <w:lvlOverride w:ilvl="0"/>
-    <w:lvlOverride w:ilvl="1"/>
-    <w:lvlOverride w:ilvl="2"/>
-    <w:lvlOverride w:ilvl="3"/>
-    <w:lvlOverride w:ilvl="4"/>
-    <w:lvlOverride w:ilvl="5"/>
-    <w:lvlOverride w:ilvl="6"/>
-    <w:lvlOverride w:ilvl="7"/>
-    <w:lvlOverride w:ilvl="8"/>
   </w:num>
 </w:numbering>
 </file>
@@ -13224,6 +12639,7 @@
     <w:rsid w:val="00942047"/>
     <w:rsid w:val="00995973"/>
     <w:rsid w:val="00BF6F0E"/>
+    <w:rsid w:val="00E13DED"/>
     <w:rsid w:val="00E30F76"/>
   </w:rsids>
   <m:mathPr>

</xml_diff>